<commit_message>
Ajout d'une description des diagrammes de séquences, et changement du diagramme de classe et des diagrammes de séquence
</commit_message>
<xml_diff>
--- a/Documents/Contexte Audium.docx
+++ b/Documents/Contexte Audium.docx
@@ -2722,6 +2722,41 @@
         </w:tc>
       </w:tr>
     </w:tbl>
+    <w:p>
+      <w:pPr>
+        <w:rPr>
+          <w:lang w:eastAsia="fr-FR"/>
+        </w:rPr>
+      </w:pPr>
+    </w:p>
+    <w:p>
+      <w:pPr>
+        <w:rPr>
+          <w:lang w:eastAsia="fr-FR"/>
+        </w:rPr>
+      </w:pPr>
+    </w:p>
+    <w:p>
+      <w:pPr>
+        <w:rPr>
+          <w:lang w:eastAsia="fr-FR"/>
+        </w:rPr>
+      </w:pPr>
+    </w:p>
+    <w:p>
+      <w:pPr>
+        <w:rPr>
+          <w:lang w:eastAsia="fr-FR"/>
+        </w:rPr>
+      </w:pPr>
+    </w:p>
+    <w:p>
+      <w:pPr>
+        <w:rPr>
+          <w:lang w:eastAsia="fr-FR"/>
+        </w:rPr>
+      </w:pPr>
+    </w:p>
     <w:p>
       <w:pPr>
         <w:rPr>
@@ -3795,7 +3830,6 @@
     <w:next w:val="Normal"/>
     <w:link w:val="Titre2Car"/>
     <w:uiPriority w:val="9"/>
-    <w:semiHidden/>
     <w:unhideWhenUsed/>
     <w:qFormat/>
     <w:rsid w:val="005C2BA7"/>
@@ -4016,7 +4050,6 @@
     <w:basedOn w:val="Policepardfaut"/>
     <w:link w:val="Titre2"/>
     <w:uiPriority w:val="9"/>
-    <w:semiHidden/>
     <w:rsid w:val="005C2BA7"/>
     <w:rPr>
       <w:rFonts w:asciiTheme="majorHAnsi" w:eastAsiaTheme="majorEastAsia" w:hAnsiTheme="majorHAnsi" w:cstheme="majorBidi"/>

</xml_diff>